<commit_message>
integrated changes to weather, flow, and s temp models
</commit_message>
<xml_diff>
--- a/skeleton_gui/model steps reference for coding.docx
+++ b/skeleton_gui/model steps reference for coding.docx
@@ -39,13 +39,12 @@
       </w:pPr>
       <w:r>
         <w:rPr>
-          <w:i/>
-          <w:noProof/>
-        </w:rPr>
-        <w:pict>
-          <v:roundrect id="_x0000_s1051" style="position:absolute;left:0;text-align:left;margin-left:494.6pt;margin-top:6.6pt;width:138.45pt;height:34.7pt;z-index:251925504;v-text-anchor:middle" arcsize="10923f" o:regroupid="4" filled="f" fillcolor="#56983e" strokecolor="#f60" strokeweight="2pt" o:cliptowrap="t">
+          <w:noProof/>
+        </w:rPr>
+        <w:pict>
+          <v:roundrect id="_x0000_s1026" style="position:absolute;left:0;text-align:left;margin-left:494.6pt;margin-top:6.6pt;width:138.45pt;height:34.7pt;z-index:251664896;v-text-anchor:middle" arcsize="10923f" o:regroupid="4" filled="f" fillcolor="#56983e" strokecolor="#f60" strokeweight="2pt" o:cliptowrap="t">
             <v:stroke dashstyle="1 1"/>
-            <v:textbox style="mso-next-textbox:#_x0000_s1051" inset="0,0,0,7.2pt">
+            <v:textbox style="mso-next-textbox:#_x0000_s1026" inset="0,0,0,7.2pt">
               <w:txbxContent>
                 <w:p>
                   <w:pPr>
@@ -75,13 +74,12 @@
       </w:r>
       <w:r>
         <w:rPr>
-          <w:i/>
-          <w:noProof/>
-        </w:rPr>
-        <w:pict>
-          <v:roundrect id="_x0000_s1050" style="position:absolute;left:0;text-align:left;margin-left:176.8pt;margin-top:6.6pt;width:138.5pt;height:34.7pt;z-index:251924480;v-text-anchor:middle" arcsize="10923f" o:regroupid="4" filled="f" fillcolor="#56983e" strokecolor="#f60" strokeweight="2pt" o:cliptowrap="t">
+          <w:noProof/>
+        </w:rPr>
+        <w:pict>
+          <v:roundrect id="_x0000_s1027" style="position:absolute;left:0;text-align:left;margin-left:176.8pt;margin-top:6.6pt;width:138.5pt;height:34.7pt;z-index:251663872;v-text-anchor:middle" arcsize="10923f" o:regroupid="4" filled="f" fillcolor="#56983e" strokecolor="#f60" strokeweight="2pt" o:cliptowrap="t">
             <v:stroke dashstyle="1 1"/>
-            <v:textbox style="mso-next-textbox:#_x0000_s1050" inset="0,0,0,7.2pt">
+            <v:textbox style="mso-next-textbox:#_x0000_s1027" inset="0,0,0,7.2pt">
               <w:txbxContent>
                 <w:p>
                   <w:pPr>
@@ -127,7 +125,6 @@
       </w:pPr>
       <w:r>
         <w:rPr>
-          <w:i/>
           <w:noProof/>
         </w:rPr>
         <w:pict>
@@ -135,16 +132,9 @@
             <v:stroke joinstyle="miter"/>
             <v:path gradientshapeok="t" o:connecttype="rect"/>
           </v:shapetype>
-          <v:shape id="_x0000_s1089" type="#_x0000_t202" style="position:absolute;margin-left:-49.45pt;margin-top:19.3pt;width:26pt;height:34.65pt;z-index:251931648;mso-wrap-distance-left:2.88pt;mso-wrap-distance-top:2.88pt;mso-wrap-distance-right:2.88pt;mso-wrap-distance-bottom:2.88pt" o:regroupid="4" filled="f" stroked="f" strokecolor="black [0]" insetpen="t" o:cliptowrap="t">
-            <v:stroke>
-              <o:left v:ext="view" color="black [0]"/>
-              <o:top v:ext="view" color="black [0]"/>
-              <o:right v:ext="view" color="black [0]"/>
-              <o:bottom v:ext="view" color="black [0]"/>
-              <o:column v:ext="view" color="black [0]"/>
-            </v:stroke>
+          <v:shape id="_x0000_s1028" type="#_x0000_t202" style="position:absolute;margin-left:-49.45pt;margin-top:19.3pt;width:26pt;height:34.65pt;z-index:251671040;mso-wrap-distance-left:2.88pt;mso-wrap-distance-top:2.88pt;mso-wrap-distance-right:2.88pt;mso-wrap-distance-bottom:2.88pt" o:regroupid="4" filled="f" stroked="f" insetpen="t" o:cliptowrap="t">
             <v:shadow color="#ccc"/>
-            <v:textbox style="mso-next-textbox:#_x0000_s1089;mso-column-margin:5.76pt" inset="2.88pt,2.88pt,2.88pt,2.88pt">
+            <v:textbox style="mso-next-textbox:#_x0000_s1028;mso-column-margin:5.76pt" inset="2.88pt,2.88pt,2.88pt,2.88pt">
               <w:txbxContent>
                 <w:p>
                   <w:pPr>
@@ -176,7 +166,6 @@
       </w:r>
       <w:r>
         <w:rPr>
-          <w:i/>
           <w:noProof/>
         </w:rPr>
         <w:pict>
@@ -184,38 +173,29 @@
             <v:path arrowok="t" fillok="f" o:connecttype="none"/>
             <o:lock v:ext="edit" shapetype="t"/>
           </v:shapetype>
-          <v:shape id="_x0000_s1054" type="#_x0000_t32" style="position:absolute;margin-left:242.15pt;margin-top:-.2pt;width:2.45pt;height:46.1pt;z-index:251928576" o:connectortype="straight" o:regroupid="4" strokecolor="#f60" strokeweight="2pt" o:cliptowrap="t">
+          <v:shape id="_x0000_s1029" type="#_x0000_t32" style="position:absolute;margin-left:242.15pt;margin-top:-.2pt;width:2.45pt;height:46.1pt;z-index:251667968" o:connectortype="straight" o:regroupid="4" strokecolor="#f60" strokeweight="2pt" o:cliptowrap="t">
             <v:stroke dashstyle="1 1" endarrow="block"/>
           </v:shape>
         </w:pict>
       </w:r>
       <w:r>
         <w:rPr>
-          <w:i/>
-          <w:noProof/>
-        </w:rPr>
-        <w:pict>
-          <v:shape id="_x0000_s1053" type="#_x0000_t32" style="position:absolute;margin-left:539.85pt;margin-top:-.2pt;width:29.65pt;height:137.8pt;flip:x;z-index:251927552" o:connectortype="straight" o:regroupid="4" strokecolor="#f60" strokeweight="2pt" o:cliptowrap="t">
+          <w:noProof/>
+        </w:rPr>
+        <w:pict>
+          <v:shape id="_x0000_s1030" type="#_x0000_t32" style="position:absolute;margin-left:539.85pt;margin-top:-.2pt;width:29.65pt;height:137.8pt;flip:x;z-index:251666944" o:connectortype="straight" o:regroupid="4" strokecolor="#f60" strokeweight="2pt" o:cliptowrap="t">
             <v:stroke dashstyle="1 1" endarrow="block"/>
           </v:shape>
         </w:pict>
       </w:r>
       <w:r>
         <w:rPr>
-          <w:i/>
-          <w:noProof/>
-        </w:rPr>
-        <w:pict>
-          <v:shape id="_x0000_s1045" type="#_x0000_t202" style="position:absolute;margin-left:110.3pt;margin-top:16.95pt;width:26pt;height:34.65pt;z-index:251919360;mso-wrap-distance-left:2.88pt;mso-wrap-distance-top:2.88pt;mso-wrap-distance-right:2.88pt;mso-wrap-distance-bottom:2.88pt" o:regroupid="4" filled="f" stroked="f" strokecolor="black [0]" insetpen="t" o:cliptowrap="t">
-            <v:stroke>
-              <o:left v:ext="view" color="black [0]"/>
-              <o:top v:ext="view" color="black [0]"/>
-              <o:right v:ext="view" color="black [0]"/>
-              <o:bottom v:ext="view" color="black [0]"/>
-              <o:column v:ext="view" color="black [0]"/>
-            </v:stroke>
+          <w:noProof/>
+        </w:rPr>
+        <w:pict>
+          <v:shape id="_x0000_s1031" type="#_x0000_t202" style="position:absolute;margin-left:110.3pt;margin-top:16.95pt;width:26pt;height:34.65pt;z-index:251658752;mso-wrap-distance-left:2.88pt;mso-wrap-distance-top:2.88pt;mso-wrap-distance-right:2.88pt;mso-wrap-distance-bottom:2.88pt" o:regroupid="4" filled="f" stroked="f" insetpen="t" o:cliptowrap="t">
             <v:shadow color="#ccc"/>
-            <v:textbox style="mso-next-textbox:#_x0000_s1045;mso-column-margin:5.76pt" inset="2.88pt,2.88pt,2.88pt,2.88pt">
+            <v:textbox style="mso-next-textbox:#_x0000_s1031;mso-column-margin:5.76pt" inset="2.88pt,2.88pt,2.88pt,2.88pt">
               <w:txbxContent>
                 <w:p>
                   <w:pPr>
@@ -255,12 +235,11 @@
       </w:pPr>
       <w:r>
         <w:rPr>
-          <w:i/>
-          <w:noProof/>
-        </w:rPr>
-        <w:pict>
-          <v:roundrect id="_x0000_s1040" style="position:absolute;margin-left:-23.45pt;margin-top:3.4pt;width:105.8pt;height:63.8pt;z-index:251914240;v-text-anchor:middle" arcsize="10923f" o:regroupid="4" fillcolor="#d7ecd0" strokecolor="#bfbfbf" o:cliptowrap="t">
-            <v:textbox style="mso-next-textbox:#_x0000_s1040" inset="2.88pt,2.88pt,1.44pt,1.44pt">
+          <w:noProof/>
+        </w:rPr>
+        <w:pict>
+          <v:roundrect id="_x0000_s1032" style="position:absolute;margin-left:-23.45pt;margin-top:3.4pt;width:105.8pt;height:63.8pt;z-index:251653632;v-text-anchor:middle" arcsize="10923f" o:regroupid="4" o:cliptowrap="t">
+            <v:textbox style="mso-next-textbox:#_x0000_s1032" inset="2.88pt,2.88pt,1.44pt,1.44pt">
               <w:txbxContent>
                 <w:p>
                   <w:pPr>
@@ -298,7 +277,6 @@
                       <w:szCs w:val="24"/>
                     </w:rPr>
                   </w:pPr>
-                  <w:proofErr w:type="gramStart"/>
                   <w:r>
                     <w:rPr>
                       <w:rFonts w:ascii="Courier (W1)" w:hAnsi="Courier (W1)"/>
@@ -309,7 +287,6 @@
                     </w:rPr>
                     <w:t>basin</w:t>
                   </w:r>
-                  <w:proofErr w:type="gramEnd"/>
                 </w:p>
               </w:txbxContent>
             </v:textbox>
@@ -318,12 +295,11 @@
       </w:r>
       <w:r>
         <w:rPr>
-          <w:i/>
-          <w:noProof/>
-        </w:rPr>
-        <w:pict>
-          <v:roundrect id="_x0000_s1039" style="position:absolute;margin-left:133.9pt;margin-top:3.35pt;width:105.8pt;height:63.85pt;z-index:251913216;v-text-anchor:middle" arcsize="10923f" o:regroupid="4" fillcolor="#b8ddab" strokecolor="#bfbfbf" o:cliptowrap="t">
-            <v:textbox style="mso-next-textbox:#_x0000_s1039" inset="2.88pt,,1.44pt,1.44pt">
+          <w:noProof/>
+        </w:rPr>
+        <w:pict>
+          <v:roundrect id="_x0000_s1033" style="position:absolute;margin-left:133.9pt;margin-top:3.35pt;width:105.8pt;height:63.85pt;z-index:251652608;v-text-anchor:middle" arcsize="10923f" o:regroupid="4" o:cliptowrap="t">
+            <v:textbox style="mso-next-textbox:#_x0000_s1033" inset="2.88pt,,1.44pt,1.44pt">
               <w:txbxContent>
                 <w:p>
                   <w:pPr>
@@ -339,23 +315,7 @@
                       <w:sz w:val="24"/>
                       <w:szCs w:val="24"/>
                     </w:rPr>
-                    <w:t>Climate /</w:t>
-                  </w:r>
-                  <w:proofErr w:type="spellStart"/>
-                  <w:r>
-                    <w:rPr>
-                      <w:sz w:val="24"/>
-                      <w:szCs w:val="24"/>
-                    </w:rPr>
-                    <w:t>Precip</w:t>
-                  </w:r>
-                  <w:proofErr w:type="spellEnd"/>
-                  <w:r>
-                    <w:rPr>
-                      <w:sz w:val="24"/>
-                      <w:szCs w:val="24"/>
-                    </w:rPr>
-                    <w:t xml:space="preserve"> Model</w:t>
+                    <w:t>Climate /Precip Model</w:t>
                   </w:r>
                 </w:p>
                 <w:p>
@@ -370,7 +330,6 @@
                       <w:szCs w:val="24"/>
                     </w:rPr>
                   </w:pPr>
-                  <w:proofErr w:type="gramStart"/>
                   <w:r>
                     <w:rPr>
                       <w:rFonts w:ascii="Courier (W1)" w:hAnsi="Courier (W1)"/>
@@ -381,7 +340,6 @@
                     </w:rPr>
                     <w:t>climate</w:t>
                   </w:r>
-                  <w:proofErr w:type="gramEnd"/>
                 </w:p>
                 <w:p>
                   <w:pPr>
@@ -408,18 +366,16 @@
       </w:pPr>
       <w:r>
         <w:rPr>
-          <w:i/>
-          <w:noProof/>
-        </w:rPr>
-        <w:pict>
-          <v:shape id="_x0000_s1091" type="#_x0000_t32" style="position:absolute;margin-left:86.65pt;margin-top:12.5pt;width:44.75pt;height:197.4pt;z-index:251933696" o:connectortype="straight" o:regroupid="4" o:cliptowrap="t">
+          <w:noProof/>
+        </w:rPr>
+        <w:pict>
+          <v:shape id="_x0000_s1034" type="#_x0000_t32" style="position:absolute;margin-left:86.65pt;margin-top:12.5pt;width:44.75pt;height:197.4pt;z-index:251673088" o:connectortype="straight" o:regroupid="4" strokecolor="silver" o:cliptowrap="t">
             <v:stroke endarrow="block"/>
           </v:shape>
         </w:pict>
       </w:r>
       <w:r>
         <w:rPr>
-          <w:i/>
           <w:noProof/>
         </w:rPr>
         <w:pict>
@@ -435,40 +391,37 @@
             </v:handles>
             <o:lock v:ext="edit" shapetype="t"/>
           </v:shapetype>
-          <v:shape id="_x0000_s1037" type="#_x0000_t38" style="position:absolute;margin-left:244.6pt;margin-top:4.45pt;width:241.15pt;height:52pt;z-index:251911168" o:connectortype="curved" o:regroupid="4" adj="21600,-75080,-42665" o:cliptowrap="t">
+          <v:shape id="_x0000_s1035" type="#_x0000_t38" style="position:absolute;margin-left:244.6pt;margin-top:4.45pt;width:241.15pt;height:52pt;z-index:251650560" o:connectortype="curved" o:regroupid="4" adj="21600,-75080,-42665" o:cliptowrap="t">
             <v:stroke endarrow="block"/>
           </v:shape>
         </w:pict>
       </w:r>
       <w:r>
         <w:rPr>
-          <w:i/>
-          <w:noProof/>
-        </w:rPr>
-        <w:pict>
-          <v:shape id="_x0000_s1035" type="#_x0000_t38" style="position:absolute;margin-left:244.6pt;margin-top:4.45pt;width:92.75pt;height:91.7pt;z-index:251909120" o:connectortype="curved" o:regroupid="4" adj="21735,-271157,-116120" o:cliptowrap="t">
+          <w:noProof/>
+        </w:rPr>
+        <w:pict>
+          <v:shape id="_x0000_s1036" type="#_x0000_t38" style="position:absolute;margin-left:244.6pt;margin-top:4.45pt;width:92.75pt;height:91.7pt;z-index:251648512" o:connectortype="curved" o:regroupid="4" adj="21735,-271157,-116120" o:cliptowrap="t">
             <v:stroke endarrow="block"/>
           </v:shape>
         </w:pict>
       </w:r>
       <w:r>
         <w:rPr>
-          <w:i/>
-          <w:noProof/>
-        </w:rPr>
-        <w:pict>
-          <v:shape id="_x0000_s1032" type="#_x0000_t32" style="position:absolute;margin-left:86.65pt;margin-top:12.5pt;width:47.25pt;height:124.7pt;z-index:251906048" o:connectortype="straight" o:regroupid="4" o:cliptowrap="t">
+          <w:noProof/>
+        </w:rPr>
+        <w:pict>
+          <v:shape id="_x0000_s1037" type="#_x0000_t32" style="position:absolute;margin-left:86.65pt;margin-top:12.5pt;width:47.25pt;height:124.7pt;z-index:251645440" o:connectortype="straight" o:regroupid="4" strokecolor="silver" o:cliptowrap="t">
             <v:stroke endarrow="block"/>
           </v:shape>
         </w:pict>
       </w:r>
       <w:r>
         <w:rPr>
-          <w:i/>
-          <w:noProof/>
-        </w:rPr>
-        <w:pict>
-          <v:shape id="_x0000_s1031" type="#_x0000_t32" style="position:absolute;margin-left:86.65pt;margin-top:12.5pt;width:44.75pt;height:0;z-index:251905024" o:connectortype="straight" o:regroupid="4" o:cliptowrap="t">
+          <w:noProof/>
+        </w:rPr>
+        <w:pict>
+          <v:shape id="_x0000_s1038" type="#_x0000_t32" style="position:absolute;margin-left:86.65pt;margin-top:12.5pt;width:44.75pt;height:0;z-index:251644416" o:connectortype="straight" o:regroupid="4" o:cliptowrap="t">
             <v:stroke endarrow="block"/>
           </v:shape>
         </w:pict>
@@ -491,20 +444,12 @@
       </w:pPr>
       <w:r>
         <w:rPr>
-          <w:i/>
-          <w:noProof/>
-        </w:rPr>
-        <w:pict>
-          <v:shape id="_x0000_s1048" type="#_x0000_t202" style="position:absolute;margin-left:406.95pt;margin-top:12pt;width:25.95pt;height:34.7pt;z-index:251922432;mso-wrap-distance-left:2.88pt;mso-wrap-distance-top:2.88pt;mso-wrap-distance-right:2.88pt;mso-wrap-distance-bottom:2.88pt" o:regroupid="4" filled="f" stroked="f" strokecolor="black [0]" insetpen="t" o:cliptowrap="t">
-            <v:stroke>
-              <o:left v:ext="view" color="black [0]"/>
-              <o:top v:ext="view" color="black [0]"/>
-              <o:right v:ext="view" color="black [0]"/>
-              <o:bottom v:ext="view" color="black [0]"/>
-              <o:column v:ext="view" color="black [0]"/>
-            </v:stroke>
+          <w:noProof/>
+        </w:rPr>
+        <w:pict>
+          <v:shape id="_x0000_s1039" type="#_x0000_t202" style="position:absolute;margin-left:406.95pt;margin-top:12pt;width:25.95pt;height:34.7pt;z-index:251661824;mso-wrap-distance-left:2.88pt;mso-wrap-distance-top:2.88pt;mso-wrap-distance-right:2.88pt;mso-wrap-distance-bottom:2.88pt" o:regroupid="4" filled="f" stroked="f" insetpen="t" o:cliptowrap="t">
             <v:shadow color="#ccc"/>
-            <v:textbox style="mso-next-textbox:#_x0000_s1048;mso-column-margin:5.76pt" inset="2.88pt,2.88pt,2.88pt,2.88pt">
+            <v:textbox style="mso-next-textbox:#_x0000_s1039;mso-column-margin:5.76pt" inset="2.88pt,2.88pt,2.88pt,2.88pt">
               <w:txbxContent>
                 <w:p>
                   <w:pPr>
@@ -536,12 +481,11 @@
       </w:r>
       <w:r>
         <w:rPr>
-          <w:i/>
-          <w:noProof/>
-        </w:rPr>
-        <w:pict>
-          <v:roundrect id="_x0000_s1043" style="position:absolute;margin-left:434.05pt;margin-top:17.25pt;width:105.8pt;height:63.85pt;z-index:251917312;v-text-anchor:middle" arcsize="10923f" o:regroupid="4" fillcolor="#6eb953" strokecolor="#bfbfbf" o:cliptowrap="t">
-            <v:textbox style="mso-next-textbox:#_x0000_s1043" inset="2.88pt,2.88pt,1.44pt,1.44pt">
+          <w:noProof/>
+        </w:rPr>
+        <w:pict>
+          <v:roundrect id="_x0000_s1040" style="position:absolute;margin-left:434.05pt;margin-top:17.25pt;width:105.8pt;height:63.85pt;z-index:251656704;v-text-anchor:middle" arcsize="10923f" o:regroupid="4" o:cliptowrap="t">
+            <v:textbox style="mso-next-textbox:#_x0000_s1040" inset="2.88pt,2.88pt,1.44pt,1.44pt">
               <w:txbxContent>
                 <w:p>
                   <w:pPr>
@@ -586,8 +530,6 @@
                       <w:szCs w:val="24"/>
                     </w:rPr>
                   </w:pPr>
-                  <w:proofErr w:type="spellStart"/>
-                  <w:proofErr w:type="gramStart"/>
                   <w:r>
                     <w:rPr>
                       <w:rFonts w:ascii="Courier (W1)" w:hAnsi="Courier (W1)"/>
@@ -598,8 +540,6 @@
                     </w:rPr>
                     <w:t>streamtemp</w:t>
                   </w:r>
-                  <w:proofErr w:type="spellEnd"/>
-                  <w:proofErr w:type="gramEnd"/>
                 </w:p>
               </w:txbxContent>
             </v:textbox>
@@ -608,11 +548,10 @@
       </w:r>
       <w:r>
         <w:rPr>
-          <w:i/>
-          <w:noProof/>
-        </w:rPr>
-        <w:pict>
-          <v:shape id="_x0000_s1036" type="#_x0000_t32" style="position:absolute;margin-left:186.85pt;margin-top:14.75pt;width:.1pt;height:40.15pt;z-index:251910144" o:connectortype="straight" o:regroupid="4" o:cliptowrap="t">
+          <w:noProof/>
+        </w:rPr>
+        <w:pict>
+          <v:shape id="_x0000_s1041" type="#_x0000_t32" style="position:absolute;margin-left:186.85pt;margin-top:14.75pt;width:.1pt;height:40.15pt;z-index:251649536" o:connectortype="straight" o:regroupid="4" strokecolor="silver" o:cliptowrap="t">
             <v:stroke endarrow="block"/>
           </v:shape>
         </w:pict>
@@ -635,20 +574,12 @@
       </w:pPr>
       <w:r>
         <w:rPr>
-          <w:i/>
-          <w:noProof/>
-        </w:rPr>
-        <w:pict>
-          <v:shape id="_x0000_s1049" type="#_x0000_t202" style="position:absolute;margin-left:551.35pt;margin-top:8.25pt;width:26pt;height:34.7pt;z-index:251923456;mso-wrap-distance-left:2.88pt;mso-wrap-distance-top:2.88pt;mso-wrap-distance-right:2.88pt;mso-wrap-distance-bottom:2.88pt" o:regroupid="4" filled="f" stroked="f" strokecolor="black [0]" insetpen="t" o:cliptowrap="t">
-            <v:stroke>
-              <o:left v:ext="view" color="black [0]"/>
-              <o:top v:ext="view" color="black [0]"/>
-              <o:right v:ext="view" color="black [0]"/>
-              <o:bottom v:ext="view" color="black [0]"/>
-              <o:column v:ext="view" color="black [0]"/>
-            </v:stroke>
+          <w:noProof/>
+        </w:rPr>
+        <w:pict>
+          <v:shape id="_x0000_s1042" type="#_x0000_t202" style="position:absolute;margin-left:551.35pt;margin-top:8.25pt;width:26pt;height:34.7pt;z-index:251662848;mso-wrap-distance-left:2.88pt;mso-wrap-distance-top:2.88pt;mso-wrap-distance-right:2.88pt;mso-wrap-distance-bottom:2.88pt" o:regroupid="4" filled="f" stroked="f" insetpen="t" o:cliptowrap="t">
             <v:shadow color="#ccc"/>
-            <v:textbox style="mso-next-textbox:#_x0000_s1049;mso-column-margin:5.76pt" inset="2.88pt,2.88pt,2.88pt,2.88pt">
+            <v:textbox style="mso-next-textbox:#_x0000_s1042;mso-column-margin:5.76pt" inset="2.88pt,2.88pt,2.88pt,2.88pt">
               <w:txbxContent>
                 <w:p>
                   <w:pPr>
@@ -680,20 +611,12 @@
       </w:r>
       <w:r>
         <w:rPr>
-          <w:i/>
-          <w:noProof/>
-        </w:rPr>
-        <w:pict>
-          <v:shape id="_x0000_s1047" type="#_x0000_t202" style="position:absolute;margin-left:258.6pt;margin-top:13.8pt;width:26pt;height:34.7pt;z-index:251921408;mso-wrap-distance-left:2.88pt;mso-wrap-distance-top:2.88pt;mso-wrap-distance-right:2.88pt;mso-wrap-distance-bottom:2.88pt" o:regroupid="4" filled="f" stroked="f" strokecolor="black [0]" insetpen="t" o:cliptowrap="t">
-            <v:stroke>
-              <o:left v:ext="view" color="black [0]"/>
-              <o:top v:ext="view" color="black [0]"/>
-              <o:right v:ext="view" color="black [0]"/>
-              <o:bottom v:ext="view" color="black [0]"/>
-              <o:column v:ext="view" color="black [0]"/>
-            </v:stroke>
+          <w:noProof/>
+        </w:rPr>
+        <w:pict>
+          <v:shape id="_x0000_s1043" type="#_x0000_t202" style="position:absolute;margin-left:258.6pt;margin-top:13.8pt;width:26pt;height:34.7pt;z-index:251660800;mso-wrap-distance-left:2.88pt;mso-wrap-distance-top:2.88pt;mso-wrap-distance-right:2.88pt;mso-wrap-distance-bottom:2.88pt" o:regroupid="4" filled="f" stroked="f" insetpen="t" o:cliptowrap="t">
             <v:shadow color="#ccc"/>
-            <v:textbox style="mso-next-textbox:#_x0000_s1047;mso-column-margin:5.76pt" inset="2.88pt,2.88pt,2.88pt,2.88pt">
+            <v:textbox style="mso-next-textbox:#_x0000_s1043;mso-column-margin:5.76pt" inset="2.88pt,2.88pt,2.88pt,2.88pt">
               <w:txbxContent>
                 <w:p>
                   <w:pPr>
@@ -725,20 +648,12 @@
       </w:r>
       <w:r>
         <w:rPr>
-          <w:i/>
-          <w:noProof/>
-        </w:rPr>
-        <w:pict>
-          <v:shape id="_x0000_s1046" type="#_x0000_t202" style="position:absolute;margin-left:112.3pt;margin-top:11.85pt;width:25.95pt;height:34.7pt;z-index:251920384;mso-wrap-distance-left:2.88pt;mso-wrap-distance-top:2.88pt;mso-wrap-distance-right:2.88pt;mso-wrap-distance-bottom:2.88pt" o:regroupid="4" filled="f" stroked="f" strokecolor="black [0]" insetpen="t" o:cliptowrap="t">
-            <v:stroke>
-              <o:left v:ext="view" color="black [0]"/>
-              <o:top v:ext="view" color="black [0]"/>
-              <o:right v:ext="view" color="black [0]"/>
-              <o:bottom v:ext="view" color="black [0]"/>
-              <o:column v:ext="view" color="black [0]"/>
-            </v:stroke>
+          <w:noProof/>
+        </w:rPr>
+        <w:pict>
+          <v:shape id="_x0000_s1044" type="#_x0000_t202" style="position:absolute;margin-left:112.3pt;margin-top:11.85pt;width:25.95pt;height:34.7pt;z-index:251659776;mso-wrap-distance-left:2.88pt;mso-wrap-distance-top:2.88pt;mso-wrap-distance-right:2.88pt;mso-wrap-distance-bottom:2.88pt" o:regroupid="4" filled="f" stroked="f" insetpen="t" o:cliptowrap="t">
             <v:shadow color="#ccc"/>
-            <v:textbox style="mso-next-textbox:#_x0000_s1046;mso-column-margin:5.76pt" inset="2.88pt,2.88pt,2.88pt,2.88pt">
+            <v:textbox style="mso-next-textbox:#_x0000_s1044;mso-column-margin:5.76pt" inset="2.88pt,2.88pt,2.88pt,2.88pt">
               <w:txbxContent>
                 <w:p>
                   <w:pPr>
@@ -770,12 +685,11 @@
       </w:r>
       <w:r>
         <w:rPr>
-          <w:i/>
-          <w:noProof/>
-        </w:rPr>
-        <w:pict>
-          <v:roundrect id="_x0000_s1044" style="position:absolute;margin-left:577.55pt;margin-top:13.2pt;width:105.8pt;height:63.85pt;z-index:251918336;v-text-anchor:middle" arcsize="10923f" o:regroupid="4" fillcolor="#56983e" strokecolor="#bfbfbf" o:cliptowrap="t">
-            <v:textbox style="mso-next-textbox:#_x0000_s1044" inset="2.88pt,,1.44pt,1.44pt">
+          <w:noProof/>
+        </w:rPr>
+        <w:pict>
+          <v:roundrect id="_x0000_s1045" style="position:absolute;margin-left:577.55pt;margin-top:13.2pt;width:105.8pt;height:63.85pt;z-index:251657728;v-text-anchor:middle" arcsize="10923f" o:regroupid="4" o:cliptowrap="t">
+            <v:textbox style="mso-next-textbox:#_x0000_s1045" inset="2.88pt,,1.44pt,1.44pt">
               <w:txbxContent>
                 <w:p>
                   <w:pPr>
@@ -813,7 +727,6 @@
                       <w:szCs w:val="24"/>
                     </w:rPr>
                   </w:pPr>
-                  <w:proofErr w:type="gramStart"/>
                   <w:r>
                     <w:rPr>
                       <w:rFonts w:ascii="Courier (W1)" w:hAnsi="Courier (W1)"/>
@@ -824,7 +737,6 @@
                     </w:rPr>
                     <w:t>population</w:t>
                   </w:r>
-                  <w:proofErr w:type="gramEnd"/>
                 </w:p>
               </w:txbxContent>
             </v:textbox>
@@ -833,12 +745,11 @@
       </w:r>
       <w:r>
         <w:rPr>
-          <w:i/>
-          <w:noProof/>
-        </w:rPr>
-        <w:pict>
-          <v:roundrect id="_x0000_s1042" style="position:absolute;margin-left:285.65pt;margin-top:18.3pt;width:105.85pt;height:63.85pt;z-index:251916288;v-text-anchor:middle" arcsize="10923f" o:regroupid="4" fillcolor="#8ec87a" strokecolor="#bfbfbf" o:cliptowrap="t">
-            <v:textbox style="mso-next-textbox:#_x0000_s1042" inset="2.88pt,2.88pt,1.44pt,1.44pt">
+          <w:noProof/>
+        </w:rPr>
+        <w:pict>
+          <v:roundrect id="_x0000_s1046" style="position:absolute;margin-left:285.65pt;margin-top:18.3pt;width:105.85pt;height:63.85pt;z-index:251655680;v-text-anchor:middle" arcsize="10923f" o:regroupid="4" o:cliptowrap="t">
+            <v:textbox style="mso-next-textbox:#_x0000_s1046" inset="2.88pt,2.88pt,1.44pt,1.44pt">
               <w:txbxContent>
                 <w:p>
                   <w:pPr>
@@ -849,7 +760,6 @@
                       <w:szCs w:val="24"/>
                     </w:rPr>
                   </w:pPr>
-                  <w:proofErr w:type="spellStart"/>
                   <w:r>
                     <w:rPr>
                       <w:sz w:val="24"/>
@@ -862,15 +772,7 @@
                       <w:sz w:val="24"/>
                       <w:szCs w:val="24"/>
                     </w:rPr>
-                    <w:t>reamflow</w:t>
-                  </w:r>
-                  <w:proofErr w:type="spellEnd"/>
-                  <w:r>
-                    <w:rPr>
-                      <w:sz w:val="24"/>
-                      <w:szCs w:val="24"/>
-                    </w:rPr>
-                    <w:t xml:space="preserve"> Model</w:t>
+                    <w:t>reamflow Model</w:t>
                   </w:r>
                 </w:p>
                 <w:p>
@@ -885,7 +787,6 @@
                       <w:szCs w:val="24"/>
                     </w:rPr>
                   </w:pPr>
-                  <w:proofErr w:type="gramStart"/>
                   <w:r>
                     <w:rPr>
                       <w:rFonts w:ascii="Courier (W1)" w:hAnsi="Courier (W1)"/>
@@ -896,7 +797,6 @@
                     </w:rPr>
                     <w:t>flow</w:t>
                   </w:r>
-                  <w:proofErr w:type="gramEnd"/>
                 </w:p>
               </w:txbxContent>
             </v:textbox>
@@ -905,12 +805,11 @@
       </w:r>
       <w:r>
         <w:rPr>
-          <w:i/>
-          <w:noProof/>
-        </w:rPr>
-        <w:pict>
-          <v:roundrect id="_x0000_s1041" style="position:absolute;margin-left:136.3pt;margin-top:19.55pt;width:105.85pt;height:63.9pt;z-index:251915264;v-text-anchor:middle" arcsize="10923f" o:regroupid="4" fillcolor="#b8ddab" strokecolor="#bfbfbf" o:cliptowrap="t">
-            <v:textbox style="mso-next-textbox:#_x0000_s1041" inset="2.88pt,,1.44pt,1.44pt">
+          <w:noProof/>
+        </w:rPr>
+        <w:pict>
+          <v:roundrect id="_x0000_s1047" style="position:absolute;margin-left:136.3pt;margin-top:19.55pt;width:105.85pt;height:63.9pt;z-index:251654656;v-text-anchor:middle" arcsize="10923f" o:regroupid="4" fillcolor="silver" stroked="f" strokecolor="#bfbfbf" o:cliptowrap="t">
+            <v:textbox style="mso-next-textbox:#_x0000_s1047" inset="2.88pt,,1.44pt,1.44pt">
               <w:txbxContent>
                 <w:p>
                   <w:pPr>
@@ -956,7 +855,6 @@
                       <w:szCs w:val="24"/>
                     </w:rPr>
                   </w:pPr>
-                  <w:proofErr w:type="gramStart"/>
                   <w:r>
                     <w:rPr>
                       <w:rFonts w:ascii="Courier (W1)" w:hAnsi="Courier (W1)"/>
@@ -967,7 +865,6 @@
                     </w:rPr>
                     <w:t>land</w:t>
                   </w:r>
-                  <w:proofErr w:type="gramEnd"/>
                 </w:p>
                 <w:p>
                   <w:pPr>
@@ -986,22 +883,20 @@
       </w:r>
       <w:r>
         <w:rPr>
-          <w:i/>
-          <w:noProof/>
-        </w:rPr>
-        <w:pict>
-          <v:shape id="_x0000_s1038" type="#_x0000_t32" style="position:absolute;margin-left:543.65pt;margin-top:13.4pt;width:31.35pt;height:33pt;z-index:251912192" o:connectortype="straight" o:regroupid="4" o:cliptowrap="t">
+          <w:noProof/>
+        </w:rPr>
+        <w:pict>
+          <v:shape id="_x0000_s1048" type="#_x0000_t32" style="position:absolute;margin-left:543.65pt;margin-top:13.4pt;width:31.35pt;height:33pt;z-index:251651584" o:connectortype="straight" o:regroupid="4" o:cliptowrap="t">
             <v:stroke endarrow="block"/>
           </v:shape>
         </w:pict>
       </w:r>
       <w:r>
         <w:rPr>
-          <w:i/>
-          <w:noProof/>
-        </w:rPr>
-        <w:pict>
-          <v:shape id="_x0000_s1033" type="#_x0000_t32" style="position:absolute;margin-left:396.3pt;margin-top:2.25pt;width:36.7pt;height:51.95pt;flip:y;z-index:251907072" o:connectortype="straight" o:regroupid="4" o:cliptowrap="t">
+          <w:noProof/>
+        </w:rPr>
+        <w:pict>
+          <v:shape id="_x0000_s1049" type="#_x0000_t32" style="position:absolute;margin-left:396.3pt;margin-top:2.25pt;width:36.7pt;height:51.95pt;flip:y;z-index:251646464" o:connectortype="straight" o:regroupid="4" o:cliptowrap="t">
             <v:stroke endarrow="block"/>
           </v:shape>
         </w:pict>
@@ -1024,44 +919,40 @@
       </w:pPr>
       <w:r>
         <w:rPr>
-          <w:i/>
-          <w:noProof/>
-        </w:rPr>
-        <w:pict>
-          <v:shape id="_x0000_s1090" type="#_x0000_t32" style="position:absolute;margin-left:244.6pt;margin-top:17.45pt;width:38.05pt;height:65.85pt;flip:y;z-index:251932672" o:connectortype="straight" o:regroupid="4" o:cliptowrap="t">
+          <w:noProof/>
+        </w:rPr>
+        <w:pict>
+          <v:shape id="_x0000_s1050" type="#_x0000_t32" style="position:absolute;margin-left:244.6pt;margin-top:17.45pt;width:38.05pt;height:65.85pt;flip:y;z-index:251672064" o:connectortype="straight" o:regroupid="4" strokecolor="silver" o:cliptowrap="t">
             <v:stroke endarrow="block"/>
           </v:shape>
         </w:pict>
       </w:r>
       <w:r>
         <w:rPr>
-          <w:i/>
-          <w:noProof/>
-        </w:rPr>
-        <w:pict>
-          <v:shape id="_x0000_s1052" type="#_x0000_t32" style="position:absolute;margin-left:393.35pt;margin-top:12.7pt;width:36.7pt;height:88.8pt;flip:x y;z-index:251926528" o:connectortype="straight" o:regroupid="4" strokecolor="#f60" strokeweight="2pt" o:cliptowrap="t">
+          <w:noProof/>
+        </w:rPr>
+        <w:pict>
+          <v:shape id="_x0000_s1051" type="#_x0000_t32" style="position:absolute;margin-left:393.35pt;margin-top:12.7pt;width:36.7pt;height:88.8pt;flip:x y;z-index:251665920" o:connectortype="straight" o:regroupid="4" strokecolor="#f60" strokeweight="2pt" o:cliptowrap="t">
             <v:stroke dashstyle="1 1" endarrow="block"/>
           </v:shape>
         </w:pict>
       </w:r>
       <w:r>
         <w:rPr>
-          <w:i/>
-          <w:noProof/>
-        </w:rPr>
-        <w:pict>
-          <v:shape id="_x0000_s1034" type="#_x0000_t32" style="position:absolute;margin-left:396.3pt;margin-top:12.7pt;width:172.2pt;height:.05pt;flip:y;z-index:251908096" o:connectortype="straight" o:regroupid="4" o:cliptowrap="t">
+          <w:noProof/>
+        </w:rPr>
+        <w:pict>
+          <v:shape id="_x0000_s1052" type="#_x0000_t32" style="position:absolute;margin-left:396.3pt;margin-top:12.7pt;width:172.2pt;height:.05pt;flip:y;z-index:251647488" o:connectortype="straight" o:regroupid="4" o:cliptowrap="t">
             <v:stroke endarrow="block"/>
           </v:shape>
         </w:pict>
       </w:r>
       <w:r>
         <w:rPr>
-          <w:i/>
-          <w:noProof/>
-        </w:rPr>
-        <w:pict>
-          <v:shape id="_x0000_s1030" type="#_x0000_t32" style="position:absolute;margin-left:244.4pt;margin-top:9.95pt;width:39.2pt;height:0;z-index:251904000" o:connectortype="straight" o:regroupid="4" o:cliptowrap="t">
+          <w:noProof/>
+        </w:rPr>
+        <w:pict>
+          <v:shape id="_x0000_s1053" type="#_x0000_t32" style="position:absolute;margin-left:244.4pt;margin-top:9.95pt;width:39.2pt;height:0;z-index:251643392" o:connectortype="straight" o:regroupid="4" strokecolor="silver" o:cliptowrap="t">
             <v:stroke endarrow="block"/>
           </v:shape>
         </w:pict>
@@ -1084,20 +975,12 @@
       </w:pPr>
       <w:r>
         <w:rPr>
-          <w:i/>
-          <w:noProof/>
-        </w:rPr>
-        <w:pict>
-          <v:shape id="_x0000_s1087" type="#_x0000_t202" style="position:absolute;margin-left:112.8pt;margin-top:-.5pt;width:26pt;height:34.7pt;z-index:251930624;mso-wrap-distance-left:2.88pt;mso-wrap-distance-top:2.88pt;mso-wrap-distance-right:2.88pt;mso-wrap-distance-bottom:2.88pt" o:regroupid="4" filled="f" stroked="f" strokecolor="black [0]" insetpen="t" o:cliptowrap="t">
-            <v:stroke>
-              <o:left v:ext="view" color="black [0]"/>
-              <o:top v:ext="view" color="black [0]"/>
-              <o:right v:ext="view" color="black [0]"/>
-              <o:bottom v:ext="view" color="black [0]"/>
-              <o:column v:ext="view" color="black [0]"/>
-            </v:stroke>
+          <w:noProof/>
+        </w:rPr>
+        <w:pict>
+          <v:shape id="_x0000_s1054" type="#_x0000_t202" style="position:absolute;margin-left:112.8pt;margin-top:-.5pt;width:26pt;height:34.7pt;z-index:251670016;mso-wrap-distance-left:2.88pt;mso-wrap-distance-top:2.88pt;mso-wrap-distance-right:2.88pt;mso-wrap-distance-bottom:2.88pt" o:regroupid="4" filled="f" stroked="f" insetpen="t" o:cliptowrap="t">
             <v:shadow color="#ccc"/>
-            <v:textbox style="mso-next-textbox:#_x0000_s1087;mso-column-margin:5.76pt" inset="2.88pt,2.88pt,2.88pt,2.88pt">
+            <v:textbox style="mso-next-textbox:#_x0000_s1054;mso-column-margin:5.76pt" inset="2.88pt,2.88pt,2.88pt,2.88pt">
               <w:txbxContent>
                 <w:p>
                   <w:pPr>
@@ -1129,12 +1012,11 @@
       </w:r>
       <w:r>
         <w:rPr>
-          <w:i/>
-          <w:noProof/>
-        </w:rPr>
-        <w:pict>
-          <v:roundrect id="_x0000_s1085" style="position:absolute;margin-left:137.3pt;margin-top:8.35pt;width:105.8pt;height:63.85pt;z-index:251929600;v-text-anchor:middle" arcsize="10923f" o:regroupid="4" fillcolor="#b8ddab" strokecolor="#bfbfbf" o:cliptowrap="t">
-            <v:textbox style="mso-next-textbox:#_x0000_s1085" inset="2.88pt,,1.44pt,1.44pt">
+          <w:noProof/>
+        </w:rPr>
+        <w:pict>
+          <v:roundrect id="_x0000_s1055" style="position:absolute;margin-left:137.3pt;margin-top:8.35pt;width:105.8pt;height:63.85pt;z-index:251668992;v-text-anchor:middle" arcsize="10923f" o:regroupid="4" fillcolor="silver" stroked="f" strokecolor="#bfbfbf" o:cliptowrap="t">
+            <v:textbox style="mso-next-textbox:#_x0000_s1055" inset="2.88pt,,1.44pt,1.44pt">
               <w:txbxContent>
                 <w:p>
                   <w:pPr>
@@ -1165,7 +1047,6 @@
                       <w:szCs w:val="24"/>
                     </w:rPr>
                   </w:pPr>
-                  <w:proofErr w:type="gramStart"/>
                   <w:r>
                     <w:rPr>
                       <w:rFonts w:ascii="Courier (W1)" w:hAnsi="Courier (W1)"/>
@@ -1176,7 +1057,6 @@
                     </w:rPr>
                     <w:t>barriers</w:t>
                   </w:r>
-                  <w:proofErr w:type="gramEnd"/>
                 </w:p>
                 <w:p>
                   <w:pPr>
@@ -1228,15 +1108,12 @@
       </w:pPr>
       <w:r>
         <w:rPr>
-          <w:i/>
-          <w:noProof/>
-          <w:sz w:val="20"/>
-          <w:szCs w:val="20"/>
-        </w:rPr>
-        <w:pict>
-          <v:roundrect id="_x0000_s1029" style="position:absolute;left:0;text-align:left;margin-left:356.1pt;margin-top:-.25pt;width:138.5pt;height:34.7pt;z-index:251902976;v-text-anchor:middle" arcsize="10923f" o:regroupid="4" filled="f" fillcolor="#56983e" strokecolor="#f60" strokeweight="2pt" o:cliptowrap="t">
+          <w:noProof/>
+        </w:rPr>
+        <w:pict>
+          <v:roundrect id="_x0000_s1056" style="position:absolute;left:0;text-align:left;margin-left:356.1pt;margin-top:-.25pt;width:138.5pt;height:34.7pt;z-index:251642368;v-text-anchor:middle" arcsize="10923f" o:regroupid="4" filled="f" fillcolor="#56983e" strokecolor="#f60" strokeweight="2pt" o:cliptowrap="t">
             <v:stroke dashstyle="1 1"/>
-            <v:textbox style="mso-next-textbox:#_x0000_s1029" inset="0,0,0,7.2pt">
+            <v:textbox style="mso-next-textbox:#_x0000_s1056" inset="0,0,0,7.2pt">
               <w:txbxContent>
                 <w:p>
                   <w:pPr>
@@ -1313,45 +1190,41 @@
   <w:docDefaults>
     <w:rPrDefault>
       <w:rPr>
-        <w:rFonts w:asciiTheme="minorHAnsi" w:eastAsiaTheme="minorHAnsi" w:hAnsiTheme="minorHAnsi" w:cstheme="minorBidi"/>
+        <w:rFonts w:ascii="Calibri" w:eastAsia="Calibri" w:hAnsi="Calibri" w:cs="Times New Roman"/>
         <w:sz w:val="22"/>
         <w:szCs w:val="22"/>
         <w:lang w:val="en-US" w:eastAsia="en-US" w:bidi="ar-SA"/>
       </w:rPr>
     </w:rPrDefault>
-    <w:pPrDefault>
-      <w:pPr>
-        <w:spacing w:after="200" w:line="276" w:lineRule="auto"/>
-      </w:pPr>
-    </w:pPrDefault>
+    <w:pPrDefault/>
   </w:docDefaults>
   <w:latentStyles w:defLockedState="0" w:defUIPriority="99" w:defSemiHidden="1" w:defUnhideWhenUsed="1" w:defQFormat="0" w:count="267">
-    <w:lsdException w:name="Normal" w:semiHidden="0" w:uiPriority="0" w:unhideWhenUsed="0" w:qFormat="1"/>
-    <w:lsdException w:name="heading 1" w:semiHidden="0" w:uiPriority="9" w:unhideWhenUsed="0" w:qFormat="1"/>
-    <w:lsdException w:name="heading 2" w:uiPriority="9" w:qFormat="1"/>
-    <w:lsdException w:name="heading 3" w:uiPriority="9" w:qFormat="1"/>
-    <w:lsdException w:name="heading 4" w:uiPriority="9" w:qFormat="1"/>
-    <w:lsdException w:name="heading 5" w:uiPriority="9" w:qFormat="1"/>
-    <w:lsdException w:name="heading 6" w:uiPriority="9" w:qFormat="1"/>
-    <w:lsdException w:name="heading 7" w:uiPriority="9" w:qFormat="1"/>
-    <w:lsdException w:name="heading 8" w:uiPriority="9" w:qFormat="1"/>
-    <w:lsdException w:name="heading 9" w:uiPriority="9" w:qFormat="1"/>
-    <w:lsdException w:name="toc 1" w:uiPriority="39"/>
-    <w:lsdException w:name="toc 2" w:uiPriority="39"/>
-    <w:lsdException w:name="toc 3" w:uiPriority="39"/>
-    <w:lsdException w:name="toc 4" w:uiPriority="39"/>
-    <w:lsdException w:name="toc 5" w:uiPriority="39"/>
-    <w:lsdException w:name="toc 6" w:uiPriority="39"/>
-    <w:lsdException w:name="toc 7" w:uiPriority="39"/>
-    <w:lsdException w:name="toc 8" w:uiPriority="39"/>
-    <w:lsdException w:name="toc 9" w:uiPriority="39"/>
-    <w:lsdException w:name="caption" w:uiPriority="35" w:qFormat="1"/>
-    <w:lsdException w:name="Title" w:semiHidden="0" w:uiPriority="10" w:unhideWhenUsed="0" w:qFormat="1"/>
-    <w:lsdException w:name="Default Paragraph Font" w:uiPriority="1"/>
-    <w:lsdException w:name="Subtitle" w:semiHidden="0" w:uiPriority="11" w:unhideWhenUsed="0" w:qFormat="1"/>
-    <w:lsdException w:name="Strong" w:semiHidden="0" w:uiPriority="22" w:unhideWhenUsed="0" w:qFormat="1"/>
-    <w:lsdException w:name="Emphasis" w:semiHidden="0" w:uiPriority="20" w:unhideWhenUsed="0" w:qFormat="1"/>
-    <w:lsdException w:name="Table Grid" w:semiHidden="0" w:uiPriority="59" w:unhideWhenUsed="0"/>
+    <w:lsdException w:name="Normal" w:locked="1" w:semiHidden="0" w:uiPriority="0" w:unhideWhenUsed="0" w:qFormat="1"/>
+    <w:lsdException w:name="heading 1" w:locked="1" w:semiHidden="0" w:uiPriority="0" w:unhideWhenUsed="0" w:qFormat="1"/>
+    <w:lsdException w:name="heading 2" w:locked="1" w:uiPriority="0" w:qFormat="1"/>
+    <w:lsdException w:name="heading 3" w:locked="1" w:uiPriority="0" w:qFormat="1"/>
+    <w:lsdException w:name="heading 4" w:locked="1" w:uiPriority="0" w:qFormat="1"/>
+    <w:lsdException w:name="heading 5" w:locked="1" w:uiPriority="0" w:qFormat="1"/>
+    <w:lsdException w:name="heading 6" w:locked="1" w:uiPriority="0" w:qFormat="1"/>
+    <w:lsdException w:name="heading 7" w:locked="1" w:uiPriority="0" w:qFormat="1"/>
+    <w:lsdException w:name="heading 8" w:locked="1" w:uiPriority="0" w:qFormat="1"/>
+    <w:lsdException w:name="heading 9" w:locked="1" w:uiPriority="0" w:qFormat="1"/>
+    <w:lsdException w:name="toc 1" w:locked="1" w:semiHidden="0" w:uiPriority="0" w:unhideWhenUsed="0"/>
+    <w:lsdException w:name="toc 2" w:locked="1" w:semiHidden="0" w:uiPriority="0" w:unhideWhenUsed="0"/>
+    <w:lsdException w:name="toc 3" w:locked="1" w:semiHidden="0" w:uiPriority="0" w:unhideWhenUsed="0"/>
+    <w:lsdException w:name="toc 4" w:locked="1" w:semiHidden="0" w:uiPriority="0" w:unhideWhenUsed="0"/>
+    <w:lsdException w:name="toc 5" w:locked="1" w:semiHidden="0" w:uiPriority="0" w:unhideWhenUsed="0"/>
+    <w:lsdException w:name="toc 6" w:locked="1" w:semiHidden="0" w:uiPriority="0" w:unhideWhenUsed="0"/>
+    <w:lsdException w:name="toc 7" w:locked="1" w:semiHidden="0" w:uiPriority="0" w:unhideWhenUsed="0"/>
+    <w:lsdException w:name="toc 8" w:locked="1" w:semiHidden="0" w:uiPriority="0" w:unhideWhenUsed="0"/>
+    <w:lsdException w:name="toc 9" w:locked="1" w:semiHidden="0" w:uiPriority="0" w:unhideWhenUsed="0"/>
+    <w:lsdException w:name="caption" w:locked="1" w:uiPriority="0" w:qFormat="1"/>
+    <w:lsdException w:name="Title" w:locked="1" w:semiHidden="0" w:uiPriority="0" w:unhideWhenUsed="0" w:qFormat="1"/>
+    <w:lsdException w:name="Default Paragraph Font" w:locked="1" w:semiHidden="0" w:uiPriority="0" w:unhideWhenUsed="0"/>
+    <w:lsdException w:name="Subtitle" w:locked="1" w:semiHidden="0" w:uiPriority="0" w:unhideWhenUsed="0" w:qFormat="1"/>
+    <w:lsdException w:name="Strong" w:locked="1" w:semiHidden="0" w:uiPriority="0" w:unhideWhenUsed="0" w:qFormat="1"/>
+    <w:lsdException w:name="Emphasis" w:locked="1" w:semiHidden="0" w:uiPriority="0" w:unhideWhenUsed="0" w:qFormat="1"/>
+    <w:lsdException w:name="Table Grid" w:locked="1" w:semiHidden="0" w:uiPriority="0" w:unhideWhenUsed="0"/>
     <w:lsdException w:name="Placeholder Text" w:unhideWhenUsed="0"/>
     <w:lsdException w:name="No Spacing" w:semiHidden="0" w:uiPriority="1" w:unhideWhenUsed="0" w:qFormat="1"/>
     <w:lsdException w:name="Light Shading" w:semiHidden="0" w:uiPriority="60" w:unhideWhenUsed="0"/>
@@ -1468,12 +1341,14 @@
     <w:name w:val="Normal"/>
     <w:qFormat/>
     <w:rsid w:val="00441D4A"/>
+    <w:pPr>
+      <w:spacing w:after="200" w:line="276" w:lineRule="auto"/>
+    </w:pPr>
   </w:style>
   <w:style w:type="character" w:default="1" w:styleId="DefaultParagraphFont">
     <w:name w:val="Default Paragraph Font"/>
-    <w:uiPriority w:val="1"/>
+    <w:uiPriority w:val="99"/>
     <w:semiHidden/>
-    <w:unhideWhenUsed/>
   </w:style>
   <w:style w:type="table" w:default="1" w:styleId="TableNormal">
     <w:name w:val="Normal Table"/>
@@ -1503,7 +1378,6 @@
     <w:link w:val="BalloonTextChar"/>
     <w:uiPriority w:val="99"/>
     <w:semiHidden/>
-    <w:unhideWhenUsed/>
     <w:rsid w:val="002D5EDC"/>
     <w:pPr>
       <w:spacing w:after="0" w:line="240" w:lineRule="auto"/>
@@ -1520,6 +1394,7 @@
     <w:link w:val="BalloonText"/>
     <w:uiPriority w:val="99"/>
     <w:semiHidden/>
+    <w:locked/>
     <w:rsid w:val="002D5EDC"/>
     <w:rPr>
       <w:rFonts w:ascii="Tahoma" w:hAnsi="Tahoma" w:cs="Tahoma"/>

</xml_diff>